<commit_message>
added generation for speakers
</commit_message>
<xml_diff>
--- a/src/file/certificate-of-speakers.docx
+++ b/src/file/certificate-of-speakers.docx
@@ -1,18 +1,16 @@
 
 <file path=word/document.xml><?xml version="1.0" encoding="utf-8"?>
-<w:document xmlns:wpc="http://schemas.microsoft.com/office/word/2010/wordprocessingCanvas" xmlns:cx="http://schemas.microsoft.com/office/drawing/2014/chartex" xmlns:cx1="http://schemas.microsoft.com/office/drawing/2015/9/8/chartex" xmlns:cx2="http://schemas.microsoft.com/office/drawing/2015/10/21/chartex" xmlns:cx3="http://schemas.microsoft.com/office/drawing/2016/5/9/chartex" xmlns:cx4="http://schemas.microsoft.com/office/drawing/2016/5/10/chartex" xmlns:cx5="http://schemas.microsoft.com/office/drawing/2016/5/11/chartex" xmlns:cx6="http://schemas.microsoft.com/office/drawing/2016/5/12/chartex" xmlns:cx7="http://schemas.microsoft.com/office/drawing/2016/5/13/chartex" xmlns:cx8="http://schemas.microsoft.com/office/drawing/2016/5/14/chartex" xmlns:mc="http://schemas.openxmlformats.org/markup-compatibility/2006" xmlns:aink="http://schemas.microsoft.com/office/drawing/2016/ink" xmlns:am3d="http://schemas.microsoft.com/office/drawing/2017/model3d" xmlns:o="urn:schemas-microsoft-com:office:office" xmlns:r="http://schemas.openxmlformats.org/officeDocument/2006/relationships" xmlns:m="http://schemas.openxmlformats.org/officeDocument/2006/math" xmlns:v="urn:schemas-microsoft-com:vml" xmlns:wp14="http://schemas.microsoft.com/office/word/2010/wordprocessingDrawing" xmlns:wp="http://schemas.openxmlformats.org/drawingml/2006/wordprocessingDrawing" xmlns:w10="urn:schemas-microsoft-com:office:word" xmlns:w="http://schemas.openxmlformats.org/wordprocessingml/2006/main" xmlns:w14="http://schemas.microsoft.com/office/word/2010/wordml" xmlns:w15="http://schemas.microsoft.com/office/word/2012/wordml" xmlns:w16cid="http://schemas.microsoft.com/office/word/2016/wordml/cid" xmlns:w16se="http://schemas.microsoft.com/office/word/2015/wordml/symex" xmlns:wpg="http://schemas.microsoft.com/office/word/2010/wordprocessingGroup" xmlns:wpi="http://schemas.microsoft.com/office/word/2010/wordprocessingInk" xmlns:wne="http://schemas.microsoft.com/office/word/2006/wordml" xmlns:wps="http://schemas.microsoft.com/office/word/2010/wordprocessingShape" mc:Ignorable="w14 w15 w16se w16cid wp14">
+<w:document xmlns:wpc="http://schemas.microsoft.com/office/word/2010/wordprocessingCanvas" xmlns:cx="http://schemas.microsoft.com/office/drawing/2014/chartex" xmlns:cx1="http://schemas.microsoft.com/office/drawing/2015/9/8/chartex" xmlns:cx2="http://schemas.microsoft.com/office/drawing/2015/10/21/chartex" xmlns:cx3="http://schemas.microsoft.com/office/drawing/2016/5/9/chartex" xmlns:cx4="http://schemas.microsoft.com/office/drawing/2016/5/10/chartex" xmlns:cx5="http://schemas.microsoft.com/office/drawing/2016/5/11/chartex" xmlns:cx6="http://schemas.microsoft.com/office/drawing/2016/5/12/chartex" xmlns:cx7="http://schemas.microsoft.com/office/drawing/2016/5/13/chartex" xmlns:cx8="http://schemas.microsoft.com/office/drawing/2016/5/14/chartex" xmlns:mc="http://schemas.openxmlformats.org/markup-compatibility/2006" xmlns:aink="http://schemas.microsoft.com/office/drawing/2016/ink" xmlns:am3d="http://schemas.microsoft.com/office/drawing/2017/model3d" xmlns:o="urn:schemas-microsoft-com:office:office" xmlns:r="http://schemas.openxmlformats.org/officeDocument/2006/relationships" xmlns:m="http://schemas.openxmlformats.org/officeDocument/2006/math" xmlns:v="urn:schemas-microsoft-com:vml" xmlns:wp14="http://schemas.microsoft.com/office/word/2010/wordprocessingDrawing" xmlns:wp="http://schemas.openxmlformats.org/drawingml/2006/wordprocessingDrawing" xmlns:w10="urn:schemas-microsoft-com:office:word" xmlns:w="http://schemas.openxmlformats.org/wordprocessingml/2006/main" xmlns:w14="http://schemas.microsoft.com/office/word/2010/wordml" xmlns:w15="http://schemas.microsoft.com/office/word/2012/wordml" xmlns:w16cex="http://schemas.microsoft.com/office/word/2018/wordml/cex" xmlns:w16cid="http://schemas.microsoft.com/office/word/2016/wordml/cid" xmlns:w16="http://schemas.microsoft.com/office/word/2018/wordml" xmlns:w16sdtdh="http://schemas.microsoft.com/office/word/2020/wordml/sdtdatahash" xmlns:w16se="http://schemas.microsoft.com/office/word/2015/wordml/symex" xmlns:wpg="http://schemas.microsoft.com/office/word/2010/wordprocessingGroup" xmlns:wpi="http://schemas.microsoft.com/office/word/2010/wordprocessingInk" xmlns:wne="http://schemas.microsoft.com/office/word/2006/wordml" xmlns:wps="http://schemas.microsoft.com/office/word/2010/wordprocessingShape" mc:Ignorable="w14 w15 w16se w16cid w16 w16cex w16sdtdh wp14">
   <w:body>
     <w:p>
       <w:bookmarkStart w:id="0" w:name="_Hlk13756746"/>
-      <w:bookmarkStart w:id="1" w:name="_GoBack"/>
-      <w:bookmarkEnd w:id="1"/>
       <w:r>
         <w:rPr>
           <w:noProof/>
           <w:lang w:val="en-PH" w:eastAsia="en-PH"/>
         </w:rPr>
         <w:drawing>
-          <wp:anchor distT="0" distB="0" distL="114300" distR="114300" simplePos="0" relativeHeight="251661312" behindDoc="0" locked="0" layoutInCell="1" allowOverlap="1" wp14:anchorId="3F1FB877" wp14:editId="3EF4807A">
+          <wp:anchor distT="0" distB="0" distL="114300" distR="114300" simplePos="0" relativeHeight="251661312" behindDoc="0" locked="0" layoutInCell="1" allowOverlap="1" wp14:anchorId="3F1FB877" wp14:editId="2DB866A4">
             <wp:simplePos x="0" y="0"/>
             <wp:positionH relativeFrom="column">
               <wp:posOffset>4286250</wp:posOffset>
@@ -356,15 +354,16 @@
                             </w:r>
                             <w:r>
                               <w:rPr>
-                                <w:rFonts w:ascii="Times New Roman" w:hAnsi="Times New Roman" w:cs="Times New Roman"/>
+                                <w:rFonts w:ascii="Times New Roman" w:eastAsia="Arial Unicode MS" w:hAnsi="Times New Roman" w:cs="Times New Roman"/>
                                 <w:b/>
                                 <w:bCs/>
                                 <w:sz w:val="50"/>
                                 <w:szCs w:val="50"/>
                                 <w:u w:val="single"/>
                               </w:rPr>
-                              <w:fldChar w:fldCharType="begin"/>
-                            </w:r>
+                              <w:t>{</w:t>
+                            </w:r>
+                            <w:proofErr w:type="spellStart"/>
                             <w:r>
                               <w:rPr>
                                 <w:rFonts w:ascii="Times New Roman" w:hAnsi="Times New Roman" w:cs="Times New Roman"/>
@@ -374,8 +373,9 @@
                                 <w:szCs w:val="50"/>
                                 <w:u w:val="single"/>
                               </w:rPr>
-                              <w:instrText xml:space="preserve"> MERGEFIELD NAME </w:instrText>
-                            </w:r>
+                              <w:t>name_of_speaker</w:t>
+                            </w:r>
+                            <w:proofErr w:type="spellEnd"/>
                             <w:r>
                               <w:rPr>
                                 <w:rFonts w:ascii="Times New Roman" w:hAnsi="Times New Roman" w:cs="Times New Roman"/>
@@ -385,30 +385,7 @@
                                 <w:szCs w:val="50"/>
                                 <w:u w:val="single"/>
                               </w:rPr>
-                              <w:fldChar w:fldCharType="separate"/>
-                            </w:r>
-                            <w:r>
-                              <w:rPr>
-                                <w:rFonts w:ascii="Times New Roman" w:hAnsi="Times New Roman" w:cs="Times New Roman"/>
-                                <w:b/>
-                                <w:bCs/>
-                                <w:noProof/>
-                                <w:sz w:val="50"/>
-                                <w:szCs w:val="50"/>
-                                <w:u w:val="single"/>
-                              </w:rPr>
-                              <w:t>LIZA I. BALINTONGOG</w:t>
-                            </w:r>
-                            <w:r>
-                              <w:rPr>
-                                <w:rFonts w:ascii="Times New Roman" w:hAnsi="Times New Roman" w:cs="Times New Roman"/>
-                                <w:b/>
-                                <w:bCs/>
-                                <w:sz w:val="50"/>
-                                <w:szCs w:val="50"/>
-                                <w:u w:val="single"/>
-                              </w:rPr>
-                              <w:fldChar w:fldCharType="end"/>
+                              <w:t>}</w:t>
                             </w:r>
                           </w:p>
                           <w:p>
@@ -597,16 +574,48 @@
                                 <w:sz w:val="34"/>
                                 <w:szCs w:val="34"/>
                               </w:rPr>
-                              <w:t>Teacher Induction Program</w:t>
-                            </w:r>
-                            <w:r>
-                              <w:rPr>
-                                <w:rFonts w:ascii="Times New Roman" w:hAnsi="Times New Roman" w:cs="Times New Roman"/>
+                              <w:t>{</w:t>
+                            </w:r>
+                            <w:proofErr w:type="spellStart"/>
+                            <w:r>
+                              <w:rPr>
+                                <w:rFonts w:ascii="Times New Roman" w:hAnsi="Times New Roman" w:cs="Times New Roman"/>
+                                <w:b/>
                                 <w:bCs/>
                                 <w:sz w:val="34"/>
                                 <w:szCs w:val="34"/>
                               </w:rPr>
-                              <w:t xml:space="preserve"> for</w:t>
+                              <w:t>title_of_training</w:t>
+                            </w:r>
+                            <w:proofErr w:type="spellEnd"/>
+                            <w:r>
+                              <w:rPr>
+                                <w:rFonts w:ascii="Times New Roman" w:hAnsi="Times New Roman" w:cs="Times New Roman"/>
+                                <w:b/>
+                                <w:bCs/>
+                                <w:sz w:val="34"/>
+                                <w:szCs w:val="34"/>
+                              </w:rPr>
+                              <w:t>}</w:t>
+                            </w:r>
+                            <w:r>
+                              <w:rPr>
+                                <w:rFonts w:ascii="Times New Roman" w:hAnsi="Times New Roman" w:cs="Times New Roman"/>
+                                <w:b/>
+                                <w:bCs/>
+                                <w:sz w:val="34"/>
+                                <w:szCs w:val="34"/>
+                              </w:rPr>
+                              <w:t xml:space="preserve"> </w:t>
+                            </w:r>
+                            <w:r>
+                              <w:rPr>
+                                <w:rFonts w:ascii="Times New Roman" w:hAnsi="Times New Roman" w:cs="Times New Roman"/>
+                                <w:bCs/>
+                                <w:sz w:val="34"/>
+                                <w:szCs w:val="34"/>
+                              </w:rPr>
+                              <w:t>for</w:t>
                             </w:r>
                             <w:r>
                               <w:rPr>
@@ -1237,15 +1246,16 @@
                       </w:r>
                       <w:r>
                         <w:rPr>
-                          <w:rFonts w:ascii="Times New Roman" w:hAnsi="Times New Roman" w:cs="Times New Roman"/>
+                          <w:rFonts w:ascii="Times New Roman" w:eastAsia="Arial Unicode MS" w:hAnsi="Times New Roman" w:cs="Times New Roman"/>
                           <w:b/>
                           <w:bCs/>
                           <w:sz w:val="50"/>
                           <w:szCs w:val="50"/>
                           <w:u w:val="single"/>
                         </w:rPr>
-                        <w:fldChar w:fldCharType="begin"/>
-                      </w:r>
+                        <w:t>{</w:t>
+                      </w:r>
+                      <w:proofErr w:type="spellStart"/>
                       <w:r>
                         <w:rPr>
                           <w:rFonts w:ascii="Times New Roman" w:hAnsi="Times New Roman" w:cs="Times New Roman"/>
@@ -1255,8 +1265,9 @@
                           <w:szCs w:val="50"/>
                           <w:u w:val="single"/>
                         </w:rPr>
-                        <w:instrText xml:space="preserve"> MERGEFIELD NAME </w:instrText>
-                      </w:r>
+                        <w:t>name_of_speaker</w:t>
+                      </w:r>
+                      <w:proofErr w:type="spellEnd"/>
                       <w:r>
                         <w:rPr>
                           <w:rFonts w:ascii="Times New Roman" w:hAnsi="Times New Roman" w:cs="Times New Roman"/>
@@ -1266,30 +1277,7 @@
                           <w:szCs w:val="50"/>
                           <w:u w:val="single"/>
                         </w:rPr>
-                        <w:fldChar w:fldCharType="separate"/>
-                      </w:r>
-                      <w:r>
-                        <w:rPr>
-                          <w:rFonts w:ascii="Times New Roman" w:hAnsi="Times New Roman" w:cs="Times New Roman"/>
-                          <w:b/>
-                          <w:bCs/>
-                          <w:noProof/>
-                          <w:sz w:val="50"/>
-                          <w:szCs w:val="50"/>
-                          <w:u w:val="single"/>
-                        </w:rPr>
-                        <w:t>LIZA I. BALINTONGOG</w:t>
-                      </w:r>
-                      <w:r>
-                        <w:rPr>
-                          <w:rFonts w:ascii="Times New Roman" w:hAnsi="Times New Roman" w:cs="Times New Roman"/>
-                          <w:b/>
-                          <w:bCs/>
-                          <w:sz w:val="50"/>
-                          <w:szCs w:val="50"/>
-                          <w:u w:val="single"/>
-                        </w:rPr>
-                        <w:fldChar w:fldCharType="end"/>
+                        <w:t>}</w:t>
                       </w:r>
                     </w:p>
                     <w:p>
@@ -1478,16 +1466,48 @@
                           <w:sz w:val="34"/>
                           <w:szCs w:val="34"/>
                         </w:rPr>
-                        <w:t>Teacher Induction Program</w:t>
-                      </w:r>
-                      <w:r>
-                        <w:rPr>
-                          <w:rFonts w:ascii="Times New Roman" w:hAnsi="Times New Roman" w:cs="Times New Roman"/>
+                        <w:t>{</w:t>
+                      </w:r>
+                      <w:proofErr w:type="spellStart"/>
+                      <w:r>
+                        <w:rPr>
+                          <w:rFonts w:ascii="Times New Roman" w:hAnsi="Times New Roman" w:cs="Times New Roman"/>
+                          <w:b/>
                           <w:bCs/>
                           <w:sz w:val="34"/>
                           <w:szCs w:val="34"/>
                         </w:rPr>
-                        <w:t xml:space="preserve"> for</w:t>
+                        <w:t>title_of_training</w:t>
+                      </w:r>
+                      <w:proofErr w:type="spellEnd"/>
+                      <w:r>
+                        <w:rPr>
+                          <w:rFonts w:ascii="Times New Roman" w:hAnsi="Times New Roman" w:cs="Times New Roman"/>
+                          <w:b/>
+                          <w:bCs/>
+                          <w:sz w:val="34"/>
+                          <w:szCs w:val="34"/>
+                        </w:rPr>
+                        <w:t>}</w:t>
+                      </w:r>
+                      <w:r>
+                        <w:rPr>
+                          <w:rFonts w:ascii="Times New Roman" w:hAnsi="Times New Roman" w:cs="Times New Roman"/>
+                          <w:b/>
+                          <w:bCs/>
+                          <w:sz w:val="34"/>
+                          <w:szCs w:val="34"/>
+                        </w:rPr>
+                        <w:t xml:space="preserve"> </w:t>
+                      </w:r>
+                      <w:r>
+                        <w:rPr>
+                          <w:rFonts w:ascii="Times New Roman" w:hAnsi="Times New Roman" w:cs="Times New Roman"/>
+                          <w:bCs/>
+                          <w:sz w:val="34"/>
+                          <w:szCs w:val="34"/>
+                        </w:rPr>
+                        <w:t>for</w:t>
                       </w:r>
                       <w:r>
                         <w:rPr>
@@ -1882,68 +1902,124 @@
         <w:rPr>
           <w:noProof/>
         </w:rPr>
-        <w:drawing>
-          <wp:anchor distT="0" distB="0" distL="114300" distR="114300" simplePos="0" relativeHeight="251696128" behindDoc="0" locked="0" layoutInCell="1" allowOverlap="1" wp14:anchorId="3C47706C" wp14:editId="791ABC1F">
-            <wp:simplePos x="0" y="0"/>
-            <wp:positionH relativeFrom="margin">
-              <wp:posOffset>8242300</wp:posOffset>
-            </wp:positionH>
-            <wp:positionV relativeFrom="paragraph">
-              <wp:posOffset>28051</wp:posOffset>
-            </wp:positionV>
-            <wp:extent cx="984250" cy="1242584"/>
-            <wp:effectExtent l="0" t="0" r="6350" b="0"/>
-            <wp:wrapNone/>
-            <wp:docPr id="3" name="Picture 3"/>
-            <wp:cNvGraphicFramePr>
-              <a:graphicFrameLocks xmlns:a="http://schemas.openxmlformats.org/drawingml/2006/main" noChangeAspect="1"/>
-            </wp:cNvGraphicFramePr>
-            <a:graphic xmlns:a="http://schemas.openxmlformats.org/drawingml/2006/main">
-              <a:graphicData uri="http://schemas.openxmlformats.org/drawingml/2006/picture">
-                <pic:pic xmlns:pic="http://schemas.openxmlformats.org/drawingml/2006/picture">
-                  <pic:nvPicPr>
-                    <pic:cNvPr id="1" name=""/>
-                    <pic:cNvPicPr/>
-                  </pic:nvPicPr>
-                  <pic:blipFill>
-                    <a:blip r:embed="rId6" cstate="print">
-                      <a:extLst>
-                        <a:ext uri="{28A0092B-C50C-407E-A947-70E740481C1C}">
-                          <a14:useLocalDpi xmlns:a14="http://schemas.microsoft.com/office/drawing/2010/main" val="0"/>
-                        </a:ext>
-                      </a:extLst>
-                    </a:blip>
-                    <a:stretch>
-                      <a:fillRect/>
-                    </a:stretch>
-                  </pic:blipFill>
-                  <pic:spPr>
-                    <a:xfrm>
-                      <a:off x="0" y="0"/>
-                      <a:ext cx="990159" cy="1250044"/>
-                    </a:xfrm>
-                    <a:prstGeom prst="rect">
-                      <a:avLst/>
-                    </a:prstGeom>
-                  </pic:spPr>
-                </pic:pic>
-              </a:graphicData>
-            </a:graphic>
-            <wp14:sizeRelH relativeFrom="page">
-              <wp14:pctWidth>0</wp14:pctWidth>
-            </wp14:sizeRelH>
-            <wp14:sizeRelV relativeFrom="page">
-              <wp14:pctHeight>0</wp14:pctHeight>
-            </wp14:sizeRelV>
-          </wp:anchor>
-        </w:drawing>
+        <mc:AlternateContent>
+          <mc:Choice Requires="wps">
+            <w:drawing>
+              <wp:anchor distT="45720" distB="45720" distL="114300" distR="114300" simplePos="0" relativeHeight="251696128" behindDoc="0" locked="0" layoutInCell="1" allowOverlap="1" wp14:anchorId="735BA2D2" wp14:editId="1983D643">
+                <wp:simplePos x="0" y="0"/>
+                <wp:positionH relativeFrom="column">
+                  <wp:posOffset>8042275</wp:posOffset>
+                </wp:positionH>
+                <wp:positionV relativeFrom="paragraph">
+                  <wp:posOffset>106680</wp:posOffset>
+                </wp:positionV>
+                <wp:extent cx="1260000" cy="1260000"/>
+                <wp:effectExtent l="0" t="0" r="0" b="0"/>
+                <wp:wrapSquare wrapText="bothSides"/>
+                <wp:docPr id="217" name="Text Box 2"/>
+                <wp:cNvGraphicFramePr>
+                  <a:graphicFrameLocks xmlns:a="http://schemas.openxmlformats.org/drawingml/2006/main"/>
+                </wp:cNvGraphicFramePr>
+                <a:graphic xmlns:a="http://schemas.openxmlformats.org/drawingml/2006/main">
+                  <a:graphicData uri="http://schemas.microsoft.com/office/word/2010/wordprocessingShape">
+                    <wps:wsp>
+                      <wps:cNvSpPr txBox="1">
+                        <a:spLocks noChangeArrowheads="1"/>
+                      </wps:cNvSpPr>
+                      <wps:spPr bwMode="auto">
+                        <a:xfrm>
+                          <a:off x="0" y="0"/>
+                          <a:ext cx="1260000" cy="1260000"/>
+                        </a:xfrm>
+                        <a:prstGeom prst="rect">
+                          <a:avLst/>
+                        </a:prstGeom>
+                        <a:noFill/>
+                        <a:ln w="9525">
+                          <a:noFill/>
+                          <a:miter lim="800000"/>
+                          <a:headEnd/>
+                          <a:tailEnd/>
+                        </a:ln>
+                      </wps:spPr>
+                      <wps:txbx>
+                        <w:txbxContent>
+                          <w:p>
+                            <w:r>
+                              <w:t xml:space="preserve">{IMAGE </w:t>
+                            </w:r>
+                            <w:proofErr w:type="spellStart"/>
+                            <w:proofErr w:type="gramStart"/>
+                            <w:r>
+                              <w:t>qrCode</w:t>
+                            </w:r>
+                            <w:proofErr w:type="spellEnd"/>
+                            <w:r>
+                              <w:t>(</w:t>
+                            </w:r>
+                            <w:proofErr w:type="gramEnd"/>
+                            <w:r>
+                              <w:t>)}</w:t>
+                            </w:r>
+                          </w:p>
+                        </w:txbxContent>
+                      </wps:txbx>
+                      <wps:bodyPr rot="0" vert="horz" wrap="square" lIns="91440" tIns="45720" rIns="91440" bIns="45720" anchor="t" anchorCtr="0">
+                        <a:noAutofit/>
+                      </wps:bodyPr>
+                    </wps:wsp>
+                  </a:graphicData>
+                </a:graphic>
+                <wp14:sizeRelH relativeFrom="margin">
+                  <wp14:pctWidth>0</wp14:pctWidth>
+                </wp14:sizeRelH>
+                <wp14:sizeRelV relativeFrom="margin">
+                  <wp14:pctHeight>0</wp14:pctHeight>
+                </wp14:sizeRelV>
+              </wp:anchor>
+            </w:drawing>
+          </mc:Choice>
+          <mc:Fallback>
+            <w:pict>
+              <v:shapetype w14:anchorId="735BA2D2" id="_x0000_t202" coordsize="21600,21600" o:spt="202" path="m,l,21600r21600,l21600,xe">
+                <v:stroke joinstyle="miter"/>
+                <v:path gradientshapeok="t" o:connecttype="rect"/>
+              </v:shapetype>
+              <v:shape id="Text Box 2" o:spid="_x0000_s1027" type="#_x0000_t202" style="position:absolute;margin-left:633.25pt;margin-top:8.4pt;width:99.2pt;height:99.2pt;z-index:251696128;visibility:visible;mso-wrap-style:square;mso-width-percent:0;mso-height-percent:0;mso-wrap-distance-left:9pt;mso-wrap-distance-top:3.6pt;mso-wrap-distance-right:9pt;mso-wrap-distance-bottom:3.6pt;mso-position-horizontal:absolute;mso-position-horizontal-relative:text;mso-position-vertical:absolute;mso-position-vertical-relative:text;mso-width-percent:0;mso-height-percent:0;mso-width-relative:margin;mso-height-relative:margin;v-text-anchor:top" o:gfxdata="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" filled="f" stroked="f">
+                <v:textbox>
+                  <w:txbxContent>
+                    <w:p>
+                      <w:r>
+                        <w:t xml:space="preserve">{IMAGE </w:t>
+                      </w:r>
+                      <w:proofErr w:type="spellStart"/>
+                      <w:proofErr w:type="gramStart"/>
+                      <w:r>
+                        <w:t>qrCode</w:t>
+                      </w:r>
+                      <w:proofErr w:type="spellEnd"/>
+                      <w:r>
+                        <w:t>(</w:t>
+                      </w:r>
+                      <w:proofErr w:type="gramEnd"/>
+                      <w:r>
+                        <w:t>)}</w:t>
+                      </w:r>
+                    </w:p>
+                  </w:txbxContent>
+                </v:textbox>
+                <w10:wrap type="square"/>
+              </v:shape>
+            </w:pict>
+          </mc:Fallback>
+        </mc:AlternateContent>
       </w:r>
       <w:r>
         <w:rPr>
           <w:noProof/>
         </w:rPr>
         <w:drawing>
-          <wp:anchor distT="0" distB="0" distL="114300" distR="114300" simplePos="0" relativeHeight="251694080" behindDoc="0" locked="0" layoutInCell="1" allowOverlap="1" wp14:anchorId="4076474D" wp14:editId="16B4F8E6">
+          <wp:anchor distT="0" distB="0" distL="114300" distR="114300" simplePos="0" relativeHeight="251694080" behindDoc="0" locked="0" layoutInCell="1" allowOverlap="1" wp14:anchorId="4076474D" wp14:editId="037CBCE3">
             <wp:simplePos x="0" y="0"/>
             <wp:positionH relativeFrom="margin">
               <wp:posOffset>1511300</wp:posOffset>
@@ -1966,7 +2042,7 @@
                     <pic:cNvPicPr/>
                   </pic:nvPicPr>
                   <pic:blipFill>
-                    <a:blip r:embed="rId7">
+                    <a:blip r:embed="rId6">
                       <a:extLst>
                         <a:ext uri="{28A0092B-C50C-407E-A947-70E740481C1C}">
                           <a14:useLocalDpi xmlns:a14="http://schemas.microsoft.com/office/drawing/2010/main" val="0"/>
@@ -2030,7 +2106,7 @@
                     </pic:cNvPicPr>
                   </pic:nvPicPr>
                   <pic:blipFill>
-                    <a:blip r:embed="rId8" cstate="print">
+                    <a:blip r:embed="rId7" cstate="print">
                       <a:extLst>
                         <a:ext uri="{28A0092B-C50C-407E-A947-70E740481C1C}">
                           <a14:useLocalDpi xmlns:a14="http://schemas.microsoft.com/office/drawing/2010/main" val="0"/>
@@ -2580,7 +2656,7 @@
 </file>
 
 <file path=word/styles.xml><?xml version="1.0" encoding="utf-8"?>
-<w:styles xmlns:mc="http://schemas.openxmlformats.org/markup-compatibility/2006" xmlns:r="http://schemas.openxmlformats.org/officeDocument/2006/relationships" xmlns:w="http://schemas.openxmlformats.org/wordprocessingml/2006/main" xmlns:w14="http://schemas.microsoft.com/office/word/2010/wordml" xmlns:w15="http://schemas.microsoft.com/office/word/2012/wordml" xmlns:w16cid="http://schemas.microsoft.com/office/word/2016/wordml/cid" xmlns:w16se="http://schemas.microsoft.com/office/word/2015/wordml/symex" mc:Ignorable="w14 w15 w16se w16cid">
+<w:styles xmlns:mc="http://schemas.openxmlformats.org/markup-compatibility/2006" xmlns:r="http://schemas.openxmlformats.org/officeDocument/2006/relationships" xmlns:w="http://schemas.openxmlformats.org/wordprocessingml/2006/main" xmlns:w14="http://schemas.microsoft.com/office/word/2010/wordml" xmlns:w15="http://schemas.microsoft.com/office/word/2012/wordml" xmlns:w16cex="http://schemas.microsoft.com/office/word/2018/wordml/cex" xmlns:w16cid="http://schemas.microsoft.com/office/word/2016/wordml/cid" xmlns:w16="http://schemas.microsoft.com/office/word/2018/wordml" xmlns:w16sdtdh="http://schemas.microsoft.com/office/word/2020/wordml/sdtdatahash" xmlns:w16se="http://schemas.microsoft.com/office/word/2015/wordml/symex" mc:Ignorable="w14 w15 w16se w16cid w16 w16cex w16sdtdh">
   <w:docDefaults>
     <w:rPrDefault>
       <w:rPr>
@@ -2596,7 +2672,7 @@
       </w:pPr>
     </w:pPrDefault>
   </w:docDefaults>
-  <w:latentStyles w:defLockedState="0" w:defUIPriority="99" w:defSemiHidden="0" w:defUnhideWhenUsed="0" w:defQFormat="0" w:count="375">
+  <w:latentStyles w:defLockedState="0" w:defUIPriority="99" w:defSemiHidden="0" w:defUnhideWhenUsed="0" w:defQFormat="0" w:count="376">
     <w:lsdException w:name="Normal" w:uiPriority="0" w:qFormat="1"/>
     <w:lsdException w:name="heading 1" w:uiPriority="9" w:qFormat="1"/>
     <w:lsdException w:name="heading 2" w:semiHidden="1" w:uiPriority="9" w:unhideWhenUsed="1" w:qFormat="1"/>
@@ -2972,6 +3048,7 @@
     <w:lsdException w:name="Smart Hyperlink" w:semiHidden="1" w:unhideWhenUsed="1"/>
     <w:lsdException w:name="Hashtag" w:semiHidden="1" w:unhideWhenUsed="1"/>
     <w:lsdException w:name="Unresolved Mention" w:semiHidden="1" w:unhideWhenUsed="1"/>
+    <w:lsdException w:name="Smart Link" w:semiHidden="1" w:unhideWhenUsed="1"/>
   </w:latentStyles>
   <w:style w:type="paragraph" w:default="1" w:styleId="Normal">
     <w:name w:val="Normal"/>

</xml_diff>